<commit_message>
state and class diagrams added
</commit_message>
<xml_diff>
--- a/Documentation/Requirements Embeddes Systems Project.docx
+++ b/Documentation/Requirements Embeddes Systems Project.docx
@@ -2344,6 +2344,12 @@
                 <w:lang w:val="en-US"/>
               </w:rPr>
             </w:pPr>
+            <w:r>
+              <w:rPr>
+                <w:lang w:val="en-US"/>
+              </w:rPr>
+              <w:t>1</w:t>
+            </w:r>
           </w:p>
         </w:tc>
         <w:tc>
@@ -2576,21 +2582,7 @@
               <w:rPr>
                 <w:lang w:val="en-US"/>
               </w:rPr>
-              <w:t xml:space="preserve"> </w:t>
-            </w:r>
-            <w:proofErr w:type="gramStart"/>
-            <w:r>
-              <w:rPr>
-                <w:lang w:val="en-US"/>
-              </w:rPr>
-              <w:t>velocity ,</w:t>
-            </w:r>
-            <w:proofErr w:type="gramEnd"/>
-            <w:r>
-              <w:rPr>
-                <w:lang w:val="en-US"/>
-              </w:rPr>
-              <w:t xml:space="preserve"> the current mode of operation</w:t>
+              <w:t xml:space="preserve"> velocity, the current mode of operation</w:t>
             </w:r>
             <w:r>
               <w:rPr>
@@ -2728,33 +2720,15 @@
               <w:rPr>
                 <w:lang w:val="en-US"/>
               </w:rPr>
-              <w:t xml:space="preserve">The parameters for the max </w:t>
-            </w:r>
-            <w:proofErr w:type="gramStart"/>
-            <w:r>
-              <w:rPr>
-                <w:lang w:val="en-US"/>
-              </w:rPr>
-              <w:t>velocity ,</w:t>
-            </w:r>
-            <w:proofErr w:type="gramEnd"/>
-            <w:r>
-              <w:rPr>
-                <w:lang w:val="en-US"/>
-              </w:rPr>
-              <w:t xml:space="preserve"> the current mode of operation, direction, rise and fall time, state</w:t>
-            </w:r>
-            <w:r>
-              <w:rPr>
-                <w:lang w:val="en-US"/>
-              </w:rPr>
-              <w:t xml:space="preserve"> and cursor</w:t>
-            </w:r>
-            <w:r>
-              <w:rPr>
-                <w:lang w:val="en-US"/>
-              </w:rPr>
-              <w:t xml:space="preserve"> shall be displayed on display board.</w:t>
+              <w:t>The parameters for the max velocity</w:t>
+            </w:r>
+            <w:bookmarkStart w:id="0" w:name="_GoBack"/>
+            <w:bookmarkEnd w:id="0"/>
+            <w:r>
+              <w:rPr>
+                <w:lang w:val="en-US"/>
+              </w:rPr>
+              <w:t>, the current mode of operation, direction, rise and fall time, state and cursor shall be displayed on display board.</w:t>
             </w:r>
           </w:p>
         </w:tc>
@@ -3148,19 +3122,7 @@
               <w:rPr>
                 <w:lang w:val="en-US"/>
               </w:rPr>
-              <w:t xml:space="preserve">Keyboard Button Actions </w:t>
-            </w:r>
-            <w:r>
-              <w:rPr>
-                <w:lang w:val="en-US"/>
-              </w:rPr>
-              <w:t>service</w:t>
-            </w:r>
-            <w:r>
-              <w:rPr>
-                <w:lang w:val="en-US"/>
-              </w:rPr>
-              <w:t xml:space="preserve"> mode</w:t>
+              <w:t>Keyboard Button Actions service mode</w:t>
             </w:r>
           </w:p>
         </w:tc>
@@ -3253,19 +3215,7 @@
               <w:rPr>
                 <w:lang w:val="en-US"/>
               </w:rPr>
-              <w:t xml:space="preserve">With number buttons </w:t>
-            </w:r>
-            <w:r>
-              <w:rPr>
-                <w:lang w:val="en-US"/>
-              </w:rPr>
-              <w:t>v</w:t>
-            </w:r>
-            <w:r>
-              <w:rPr>
-                <w:lang w:val="en-US"/>
-              </w:rPr>
-              <w:t xml:space="preserve"> shall be modifiable,</w:t>
+              <w:t>With number buttons v shall be modifiable,</w:t>
             </w:r>
           </w:p>
         </w:tc>
@@ -3351,19 +3301,7 @@
               <w:rPr>
                 <w:lang w:val="en-US"/>
               </w:rPr>
-              <w:t xml:space="preserve"> Button Actions </w:t>
-            </w:r>
-            <w:r>
-              <w:rPr>
-                <w:lang w:val="en-US"/>
-              </w:rPr>
-              <w:t>service</w:t>
-            </w:r>
-            <w:r>
-              <w:rPr>
-                <w:lang w:val="en-US"/>
-              </w:rPr>
-              <w:t xml:space="preserve"> mode</w:t>
+              <w:t xml:space="preserve"> Button Actions service mode</w:t>
             </w:r>
           </w:p>
         </w:tc>
@@ -3906,6 +3844,12 @@
                 <w:lang w:val="en-US"/>
               </w:rPr>
             </w:pPr>
+            <w:r>
+              <w:rPr>
+                <w:lang w:val="en-US"/>
+              </w:rPr>
+              <w:t>1</w:t>
+            </w:r>
           </w:p>
         </w:tc>
         <w:tc>
@@ -4693,8 +4637,6 @@
               </w:rPr>
               <w:t>36</w:t>
             </w:r>
-            <w:bookmarkStart w:id="0" w:name="_GoBack"/>
-            <w:bookmarkEnd w:id="0"/>
           </w:p>
         </w:tc>
         <w:tc>

</xml_diff>

<commit_message>
state machine modes completed
</commit_message>
<xml_diff>
--- a/Documentation/Requirements Embeddes Systems Project.docx
+++ b/Documentation/Requirements Embeddes Systems Project.docx
@@ -2720,15 +2720,7 @@
               <w:rPr>
                 <w:lang w:val="en-US"/>
               </w:rPr>
-              <w:t>The parameters for the max velocity</w:t>
-            </w:r>
-            <w:bookmarkStart w:id="0" w:name="_GoBack"/>
-            <w:bookmarkEnd w:id="0"/>
-            <w:r>
-              <w:rPr>
-                <w:lang w:val="en-US"/>
-              </w:rPr>
-              <w:t>, the current mode of operation, direction, rise and fall time, state and cursor shall be displayed on display board.</w:t>
+              <w:t>The parameters for the max velocity, the current mode of operation, direction, rise and fall time, state and cursor shall be displayed on display board.</w:t>
             </w:r>
           </w:p>
         </w:tc>
@@ -3140,7 +3132,19 @@
               <w:rPr>
                 <w:lang w:val="en-US"/>
               </w:rPr>
-              <w:t xml:space="preserve">If “a” pressed conveyer belt </w:t>
+              <w:t>If “</w:t>
+            </w:r>
+            <w:r>
+              <w:rPr>
+                <w:lang w:val="en-US"/>
+              </w:rPr>
+              <w:t>A</w:t>
+            </w:r>
+            <w:r>
+              <w:rPr>
+                <w:lang w:val="en-US"/>
+              </w:rPr>
+              <w:t xml:space="preserve">” pressed conveyer belt </w:t>
             </w:r>
             <w:proofErr w:type="gramStart"/>
             <w:r>
@@ -3202,7 +3206,19 @@
               <w:rPr>
                 <w:lang w:val="en-US"/>
               </w:rPr>
-              <w:t xml:space="preserve">If “f” pressed mode shall change to stop mode </w:t>
+              <w:t>If “</w:t>
+            </w:r>
+            <w:r>
+              <w:rPr>
+                <w:lang w:val="en-US"/>
+              </w:rPr>
+              <w:t>F</w:t>
+            </w:r>
+            <w:r>
+              <w:rPr>
+                <w:lang w:val="en-US"/>
+              </w:rPr>
+              <w:t xml:space="preserve">” pressed mode shall change to stop mode </w:t>
             </w:r>
           </w:p>
           <w:p>
@@ -3319,7 +3335,19 @@
               <w:rPr>
                 <w:lang w:val="en-US"/>
               </w:rPr>
-              <w:t xml:space="preserve">If “a” pressed conveyer belt </w:t>
+              <w:t>If “</w:t>
+            </w:r>
+            <w:r>
+              <w:rPr>
+                <w:lang w:val="en-US"/>
+              </w:rPr>
+              <w:t>A</w:t>
+            </w:r>
+            <w:r>
+              <w:rPr>
+                <w:lang w:val="en-US"/>
+              </w:rPr>
+              <w:t xml:space="preserve">” pressed conveyer belt </w:t>
             </w:r>
             <w:proofErr w:type="gramStart"/>
             <w:r>
@@ -3381,7 +3409,19 @@
               <w:rPr>
                 <w:lang w:val="en-US"/>
               </w:rPr>
-              <w:t xml:space="preserve">If “f” pressed mode shall change to stop mode </w:t>
+              <w:t>If “</w:t>
+            </w:r>
+            <w:r>
+              <w:rPr>
+                <w:lang w:val="en-US"/>
+              </w:rPr>
+              <w:t>F</w:t>
+            </w:r>
+            <w:r>
+              <w:rPr>
+                <w:lang w:val="en-US"/>
+              </w:rPr>
+              <w:t xml:space="preserve">” pressed mode shall change to stop mode </w:t>
             </w:r>
           </w:p>
           <w:p>
@@ -3502,7 +3542,19 @@
               <w:rPr>
                 <w:lang w:val="en-US"/>
               </w:rPr>
-              <w:t xml:space="preserve">If “f” pressed mode shall change to stop mode </w:t>
+              <w:t>If “</w:t>
+            </w:r>
+            <w:r>
+              <w:rPr>
+                <w:lang w:val="en-US"/>
+              </w:rPr>
+              <w:t>F</w:t>
+            </w:r>
+            <w:r>
+              <w:rPr>
+                <w:lang w:val="en-US"/>
+              </w:rPr>
+              <w:t xml:space="preserve">” pressed mode shall change to stop mode </w:t>
             </w:r>
           </w:p>
           <w:p>
@@ -3625,7 +3677,21 @@
               <w:rPr>
                 <w:lang w:val="en-US"/>
               </w:rPr>
-              <w:t xml:space="preserve">If “f” pressed mode shall change to stop mode </w:t>
+              <w:t>If “</w:t>
+            </w:r>
+            <w:r>
+              <w:rPr>
+                <w:lang w:val="en-US"/>
+              </w:rPr>
+              <w:t>F</w:t>
+            </w:r>
+            <w:bookmarkStart w:id="0" w:name="_GoBack"/>
+            <w:bookmarkEnd w:id="0"/>
+            <w:r>
+              <w:rPr>
+                <w:lang w:val="en-US"/>
+              </w:rPr>
+              <w:t xml:space="preserve">” pressed mode shall change to stop mode </w:t>
             </w:r>
           </w:p>
           <w:p>

</xml_diff>